<commit_message>
change poison label to 1283
</commit_message>
<xml_diff>
--- a/Machine Learning Security Project_combine.docx
+++ b/Machine Learning Security Project_combine.docx
@@ -1,6 +1,6 @@
 
 <file path=word/document.xml><?xml version="1.0" encoding="utf-8"?>
-<w:document xmlns:wpc="http://schemas.microsoft.com/office/word/2010/wordprocessingCanvas" xmlns:mc="http://schemas.openxmlformats.org/markup-compatibility/2006" xmlns:o="urn:schemas-microsoft-com:office:office" xmlns:r="http://schemas.openxmlformats.org/officeDocument/2006/relationships" xmlns:m="http://schemas.openxmlformats.org/officeDocument/2006/math" xmlns:v="urn:schemas-microsoft-com:vml" xmlns:wp14="http://schemas.microsoft.com/office/word/2010/wordprocessingDrawing" xmlns:wp="http://schemas.openxmlformats.org/drawingml/2006/wordprocessingDrawing" xmlns:w10="urn:schemas-microsoft-com:office:word" xmlns:w="http://schemas.openxmlformats.org/wordprocessingml/2006/main" xmlns:w14="http://schemas.microsoft.com/office/word/2010/wordml" xmlns:w15="http://schemas.microsoft.com/office/word/2012/wordml" xmlns:wpg="http://schemas.microsoft.com/office/word/2010/wordprocessingGroup" xmlns:wpi="http://schemas.microsoft.com/office/word/2010/wordprocessingInk" xmlns:wne="http://schemas.microsoft.com/office/word/2006/wordml" xmlns:wps="http://schemas.microsoft.com/office/word/2010/wordprocessingShape" mc:Ignorable="w14 w15 wp14">
+<w:document xmlns:wpc="http://schemas.microsoft.com/office/word/2010/wordprocessingCanvas" xmlns:cx="http://schemas.microsoft.com/office/drawing/2014/chartex" xmlns:cx1="http://schemas.microsoft.com/office/drawing/2015/9/8/chartex" xmlns:cx2="http://schemas.microsoft.com/office/drawing/2015/10/21/chartex" xmlns:cx3="http://schemas.microsoft.com/office/drawing/2016/5/9/chartex" xmlns:cx4="http://schemas.microsoft.com/office/drawing/2016/5/10/chartex" xmlns:cx5="http://schemas.microsoft.com/office/drawing/2016/5/11/chartex" xmlns:cx6="http://schemas.microsoft.com/office/drawing/2016/5/12/chartex" xmlns:cx7="http://schemas.microsoft.com/office/drawing/2016/5/13/chartex" xmlns:cx8="http://schemas.microsoft.com/office/drawing/2016/5/14/chartex" xmlns:mc="http://schemas.openxmlformats.org/markup-compatibility/2006" xmlns:aink="http://schemas.microsoft.com/office/drawing/2016/ink" xmlns:am3d="http://schemas.microsoft.com/office/drawing/2017/model3d" xmlns:o="urn:schemas-microsoft-com:office:office" xmlns:r="http://schemas.openxmlformats.org/officeDocument/2006/relationships" xmlns:m="http://schemas.openxmlformats.org/officeDocument/2006/math" xmlns:v="urn:schemas-microsoft-com:vml" xmlns:wp14="http://schemas.microsoft.com/office/word/2010/wordprocessingDrawing" xmlns:wp="http://schemas.openxmlformats.org/drawingml/2006/wordprocessingDrawing" xmlns:w10="urn:schemas-microsoft-com:office:word" xmlns:w="http://schemas.openxmlformats.org/wordprocessingml/2006/main" xmlns:w14="http://schemas.microsoft.com/office/word/2010/wordml" xmlns:w15="http://schemas.microsoft.com/office/word/2012/wordml" xmlns:w16cex="http://schemas.microsoft.com/office/word/2018/wordml/cex" xmlns:w16cid="http://schemas.microsoft.com/office/word/2016/wordml/cid" xmlns:w16="http://schemas.microsoft.com/office/word/2018/wordml" xmlns:w16se="http://schemas.microsoft.com/office/word/2015/wordml/symex" xmlns:wpg="http://schemas.microsoft.com/office/word/2010/wordprocessingGroup" xmlns:wpi="http://schemas.microsoft.com/office/word/2010/wordprocessingInk" xmlns:wne="http://schemas.microsoft.com/office/word/2006/wordml" xmlns:wps="http://schemas.microsoft.com/office/word/2010/wordprocessingShape" mc:Ignorable="w14 w15 w16se w16cid w16 w16cex wp14">
   <w:body>
     <w:p>
       <w:pPr>
@@ -55,32 +55,8 @@
         <w:rPr>
           <w:rFonts w:ascii="Times New Roman" w:hAnsi="Times New Roman" w:cs="Times New Roman"/>
         </w:rPr>
-        <w:t xml:space="preserve"> Yao, </w:t>
-      </w:r>
-      <w:proofErr w:type="spellStart"/>
-      <w:r>
-        <w:rPr>
-          <w:rFonts w:ascii="Times New Roman" w:hAnsi="Times New Roman" w:cs="Times New Roman"/>
-        </w:rPr>
-        <w:t>Hui</w:t>
-      </w:r>
-      <w:proofErr w:type="spellEnd"/>
-      <w:r>
-        <w:rPr>
-          <w:rFonts w:ascii="Times New Roman" w:hAnsi="Times New Roman" w:cs="Times New Roman"/>
-        </w:rPr>
-        <w:t xml:space="preserve"> </w:t>
-      </w:r>
-      <w:proofErr w:type="spellStart"/>
-      <w:proofErr w:type="gramStart"/>
-      <w:r>
-        <w:rPr>
-          <w:rFonts w:ascii="Times New Roman" w:hAnsi="Times New Roman" w:cs="Times New Roman"/>
-        </w:rPr>
-        <w:t>Cai</w:t>
-      </w:r>
-      <w:proofErr w:type="spellEnd"/>
-      <w:proofErr w:type="gramEnd"/>
+        <w:t xml:space="preserve"> Yao, Hui Cai</w:t>
+      </w:r>
       <w:r>
         <w:rPr>
           <w:rFonts w:ascii="Times New Roman" w:hAnsi="Times New Roman" w:cs="Times New Roman"/>
@@ -124,32 +100,30 @@
         </w:rPr>
         <w:t xml:space="preserve">Two algorithms, fine-pruning and </w:t>
       </w:r>
-      <w:proofErr w:type="gramStart"/>
-      <w:r>
-        <w:rPr>
-          <w:rFonts w:ascii="Times New Roman" w:hAnsi="Times New Roman" w:cs="Times New Roman"/>
-        </w:rPr>
-        <w:t>trojan</w:t>
-      </w:r>
-      <w:proofErr w:type="gramEnd"/>
-      <w:r>
-        <w:rPr>
-          <w:rFonts w:ascii="Times New Roman" w:hAnsi="Times New Roman" w:cs="Times New Roman"/>
-        </w:rPr>
-        <w:t>, are designed for this particular project.  First, we show the details of our code, and then analysis the result by comparing those two algorithms.</w:t>
-      </w:r>
-    </w:p>
-    <w:p>
-      <w:pPr>
-        <w:spacing w:afterLines="50" w:after="120"/>
-        <w:rPr>
-          <w:rFonts w:ascii="Times New Roman" w:hAnsi="Times New Roman" w:cs="Times New Roman"/>
-        </w:rPr>
-      </w:pPr>
-    </w:p>
-    <w:p>
-      <w:pPr>
-        <w:pStyle w:val="3"/>
+      <w:r>
+        <w:rPr>
+          <w:rFonts w:ascii="Times New Roman" w:hAnsi="Times New Roman" w:cs="Times New Roman"/>
+        </w:rPr>
+        <w:t>strip</w:t>
+      </w:r>
+      <w:r>
+        <w:rPr>
+          <w:rFonts w:ascii="Times New Roman" w:hAnsi="Times New Roman" w:cs="Times New Roman"/>
+        </w:rPr>
+        <w:t xml:space="preserve"> are designed for this particular project.  First, we show the details of our code, and then analysis the result by comparing those two algorithms.</w:t>
+      </w:r>
+    </w:p>
+    <w:p>
+      <w:pPr>
+        <w:spacing w:afterLines="50" w:after="120"/>
+        <w:rPr>
+          <w:rFonts w:ascii="Times New Roman" w:hAnsi="Times New Roman" w:cs="Times New Roman"/>
+        </w:rPr>
+      </w:pPr>
+    </w:p>
+    <w:p>
+      <w:pPr>
+        <w:pStyle w:val="Heading3"/>
         <w:spacing w:afterLines="50" w:after="120"/>
         <w:rPr>
           <w:b w:val="0"/>
@@ -183,21 +157,7 @@
         <w:rPr>
           <w:rFonts w:ascii="Times New Roman" w:hAnsi="Times New Roman" w:cs="Times New Roman"/>
         </w:rPr>
-        <w:t xml:space="preserve">If we can find the trigger pattern of clean data or poison data, we can use it to classify an unseen data. To achieve this goal, fine-pruning algorithm is applied on the clean validation data. Pruning algorithm tells us that if we prune neurons in ascent order of activation value, the neurons that are activated by neither clean nor backdoored inputs are pruned firstly, then comes to that are activated by the backdoor but not by clean inputs and finally is </w:t>
-      </w:r>
-      <w:proofErr w:type="gramStart"/>
-      <w:r>
-        <w:rPr>
-          <w:rFonts w:ascii="Times New Roman" w:hAnsi="Times New Roman" w:cs="Times New Roman"/>
-        </w:rPr>
-        <w:t>the that</w:t>
-      </w:r>
-      <w:proofErr w:type="gramEnd"/>
-      <w:r>
-        <w:rPr>
-          <w:rFonts w:ascii="Times New Roman" w:hAnsi="Times New Roman" w:cs="Times New Roman"/>
-        </w:rPr>
-        <w:t xml:space="preserve"> are activated by clean inputs. Based on this observation, we can divide the whole neurons into three parts: invalid neurons, backdoor neurons and clean neurons. </w:t>
+        <w:t xml:space="preserve">If we can find the trigger pattern of clean data or poison data, we can use it to classify an unseen data. To achieve this goal, fine-pruning algorithm is applied on the clean validation data. Pruning algorithm tells us that if we prune neurons in ascent order of activation value, the neurons that are activated by neither clean nor backdoored inputs are pruned firstly, then comes to that are activated by the backdoor but not by clean inputs and finally is the that are activated by clean inputs. Based on this observation, we can divide the whole neurons into three parts: invalid neurons, backdoor neurons and clean neurons. </w:t>
       </w:r>
       <w:r>
         <w:rPr>
@@ -238,7 +198,7 @@
     </w:p>
     <w:p>
       <w:pPr>
-        <w:pStyle w:val="a3"/>
+        <w:pStyle w:val="ListParagraph"/>
         <w:numPr>
           <w:ilvl w:val="0"/>
           <w:numId w:val="1"/>
@@ -279,7 +239,7 @@
     </w:p>
     <w:p>
       <w:pPr>
-        <w:pStyle w:val="a3"/>
+        <w:pStyle w:val="ListParagraph"/>
         <w:numPr>
           <w:ilvl w:val="0"/>
           <w:numId w:val="1"/>
@@ -368,7 +328,7 @@
     </w:p>
     <w:p>
       <w:pPr>
-        <w:pStyle w:val="a3"/>
+        <w:pStyle w:val="ListParagraph"/>
         <w:numPr>
           <w:ilvl w:val="0"/>
           <w:numId w:val="1"/>
@@ -423,43 +383,33 @@
           <w:i/>
           <w:iCs/>
         </w:rPr>
-        <w:t>activation_</w:t>
-      </w:r>
-      <w:proofErr w:type="gramStart"/>
+        <w:t>activation_val</w:t>
+      </w:r>
+      <w:proofErr w:type="spellEnd"/>
       <w:r>
         <w:rPr>
           <w:rFonts w:ascii="Times New Roman" w:hAnsi="Times New Roman" w:cs="Times New Roman"/>
           <w:i/>
           <w:iCs/>
         </w:rPr>
-        <w:t>val</w:t>
-      </w:r>
-      <w:proofErr w:type="spellEnd"/>
+        <w:t>[</w:t>
+      </w:r>
+      <w:proofErr w:type="spellStart"/>
       <w:r>
         <w:rPr>
           <w:rFonts w:ascii="Times New Roman" w:hAnsi="Times New Roman" w:cs="Times New Roman"/>
           <w:i/>
           <w:iCs/>
         </w:rPr>
-        <w:t>[</w:t>
-      </w:r>
-      <w:proofErr w:type="spellStart"/>
-      <w:proofErr w:type="gramEnd"/>
+        <w:t>clean_mask</w:t>
+      </w:r>
+      <w:proofErr w:type="spellEnd"/>
       <w:r>
         <w:rPr>
           <w:rFonts w:ascii="Times New Roman" w:hAnsi="Times New Roman" w:cs="Times New Roman"/>
           <w:i/>
           <w:iCs/>
         </w:rPr>
-        <w:t>clean_mask</w:t>
-      </w:r>
-      <w:proofErr w:type="spellEnd"/>
-      <w:r>
-        <w:rPr>
-          <w:rFonts w:ascii="Times New Roman" w:hAnsi="Times New Roman" w:cs="Times New Roman"/>
-          <w:i/>
-          <w:iCs/>
-        </w:rPr>
         <w:t>]</w:t>
       </w:r>
       <w:r>
@@ -471,7 +421,7 @@
     </w:p>
     <w:p>
       <w:pPr>
-        <w:pStyle w:val="a3"/>
+        <w:pStyle w:val="ListParagraph"/>
         <w:numPr>
           <w:ilvl w:val="0"/>
           <w:numId w:val="1"/>
@@ -538,68 +488,67 @@
           <w:i/>
           <w:iCs/>
         </w:rPr>
-        <w:t>x_</w:t>
-      </w:r>
-      <w:proofErr w:type="gramStart"/>
+        <w:t>x_test</w:t>
+      </w:r>
+      <w:proofErr w:type="spellEnd"/>
       <w:r>
         <w:rPr>
           <w:rFonts w:ascii="Times New Roman" w:hAnsi="Times New Roman" w:cs="Times New Roman"/>
           <w:i/>
           <w:iCs/>
         </w:rPr>
-        <w:t>test</w:t>
-      </w:r>
-      <w:proofErr w:type="spellEnd"/>
+        <w:t>[</w:t>
+      </w:r>
+      <w:proofErr w:type="spellStart"/>
       <w:r>
         <w:rPr>
           <w:rFonts w:ascii="Times New Roman" w:hAnsi="Times New Roman" w:cs="Times New Roman"/>
           <w:i/>
           <w:iCs/>
         </w:rPr>
-        <w:t>[</w:t>
-      </w:r>
-      <w:proofErr w:type="spellStart"/>
-      <w:proofErr w:type="gramEnd"/>
+        <w:t>clean_mask</w:t>
+      </w:r>
+      <w:proofErr w:type="spellEnd"/>
       <w:r>
         <w:rPr>
           <w:rFonts w:ascii="Times New Roman" w:hAnsi="Times New Roman" w:cs="Times New Roman"/>
           <w:i/>
           <w:iCs/>
         </w:rPr>
-        <w:t>clean_mask</w:t>
-      </w:r>
-      <w:proofErr w:type="spellEnd"/>
+        <w:t>]</w:t>
+      </w:r>
+      <w:r>
+        <w:rPr>
+          <w:rFonts w:ascii="Times New Roman" w:hAnsi="Times New Roman" w:cs="Times New Roman"/>
+        </w:rPr>
+        <w:t xml:space="preserve">. If the difference between </w:t>
+      </w:r>
+      <w:proofErr w:type="spellStart"/>
       <w:r>
         <w:rPr>
           <w:rFonts w:ascii="Times New Roman" w:hAnsi="Times New Roman" w:cs="Times New Roman"/>
           <w:i/>
           <w:iCs/>
         </w:rPr>
-        <w:t>]</w:t>
-      </w:r>
-      <w:r>
-        <w:rPr>
-          <w:rFonts w:ascii="Times New Roman" w:hAnsi="Times New Roman" w:cs="Times New Roman"/>
-        </w:rPr>
-        <w:t xml:space="preserve">. If the difference between </w:t>
-      </w:r>
-      <w:proofErr w:type="spellStart"/>
+        <w:t>x_test</w:t>
+      </w:r>
+      <w:proofErr w:type="spellEnd"/>
       <w:r>
         <w:rPr>
           <w:rFonts w:ascii="Times New Roman" w:hAnsi="Times New Roman" w:cs="Times New Roman"/>
           <w:i/>
           <w:iCs/>
         </w:rPr>
-        <w:t>x_</w:t>
-      </w:r>
-      <w:proofErr w:type="gramStart"/>
+        <w:t>[</w:t>
+      </w:r>
+      <w:proofErr w:type="spellStart"/>
       <w:r>
         <w:rPr>
           <w:rFonts w:ascii="Times New Roman" w:hAnsi="Times New Roman" w:cs="Times New Roman"/>
           <w:i/>
           <w:iCs/>
         </w:rPr>
-        <w:t>test</w:t>
+        <w:t>clean_mask</w:t>
       </w:r>
       <w:proofErr w:type="spellEnd"/>
       <w:r>
@@ -608,17 +557,22 @@
           <w:i/>
           <w:iCs/>
         </w:rPr>
-        <w:t>[</w:t>
+        <w:t>]</w:t>
+      </w:r>
+      <w:r>
+        <w:rPr>
+          <w:rFonts w:ascii="Times New Roman" w:hAnsi="Times New Roman" w:cs="Times New Roman"/>
+        </w:rPr>
+        <w:t xml:space="preserve"> and </w:t>
       </w:r>
       <w:proofErr w:type="spellStart"/>
-      <w:proofErr w:type="gramEnd"/>
       <w:r>
         <w:rPr>
           <w:rFonts w:ascii="Times New Roman" w:hAnsi="Times New Roman" w:cs="Times New Roman"/>
           <w:i/>
           <w:iCs/>
         </w:rPr>
-        <w:t>clean_mask</w:t>
+        <w:t>activation_val</w:t>
       </w:r>
       <w:proofErr w:type="spellEnd"/>
       <w:r>
@@ -627,21 +581,7 @@
           <w:i/>
           <w:iCs/>
         </w:rPr>
-        <w:t>]</w:t>
-      </w:r>
-      <w:r>
-        <w:rPr>
-          <w:rFonts w:ascii="Times New Roman" w:hAnsi="Times New Roman" w:cs="Times New Roman"/>
-        </w:rPr>
-        <w:t xml:space="preserve"> and</w:t>
-      </w:r>
-      <w:bookmarkStart w:id="0" w:name="_GoBack"/>
-      <w:bookmarkEnd w:id="0"/>
-      <w:r>
-        <w:rPr>
-          <w:rFonts w:ascii="Times New Roman" w:hAnsi="Times New Roman" w:cs="Times New Roman"/>
-        </w:rPr>
-        <w:t xml:space="preserve"> </w:t>
+        <w:t>[</w:t>
       </w:r>
       <w:proofErr w:type="spellStart"/>
       <w:r>
@@ -650,7 +590,7 @@
           <w:i/>
           <w:iCs/>
         </w:rPr>
-        <w:t>activation_val</w:t>
+        <w:t>clean_mask</w:t>
       </w:r>
       <w:proofErr w:type="spellEnd"/>
       <w:r>
@@ -659,24 +599,6 @@
           <w:i/>
           <w:iCs/>
         </w:rPr>
-        <w:t>[</w:t>
-      </w:r>
-      <w:proofErr w:type="spellStart"/>
-      <w:r>
-        <w:rPr>
-          <w:rFonts w:ascii="Times New Roman" w:hAnsi="Times New Roman" w:cs="Times New Roman"/>
-          <w:i/>
-          <w:iCs/>
-        </w:rPr>
-        <w:t>clean_mask</w:t>
-      </w:r>
-      <w:proofErr w:type="spellEnd"/>
-      <w:r>
-        <w:rPr>
-          <w:rFonts w:ascii="Times New Roman" w:hAnsi="Times New Roman" w:cs="Times New Roman"/>
-          <w:i/>
-          <w:iCs/>
-        </w:rPr>
         <w:t>]</w:t>
       </w:r>
       <w:r>
@@ -689,7 +611,19 @@
         <w:rPr>
           <w:rFonts w:ascii="Times New Roman" w:hAnsi="Times New Roman" w:cs="Times New Roman"/>
         </w:rPr>
-        <w:t xml:space="preserve"> (with label = -1)</w:t>
+        <w:t xml:space="preserve"> (with label = </w:t>
+      </w:r>
+      <w:r>
+        <w:rPr>
+          <w:rFonts w:ascii="Times New Roman" w:hAnsi="Times New Roman" w:cs="Times New Roman"/>
+        </w:rPr>
+        <w:t>1283</w:t>
+      </w:r>
+      <w:r>
+        <w:rPr>
+          <w:rFonts w:ascii="Times New Roman" w:hAnsi="Times New Roman" w:cs="Times New Roman"/>
+        </w:rPr>
+        <w:t>)</w:t>
       </w:r>
       <w:r>
         <w:rPr>
@@ -700,7 +634,7 @@
     </w:p>
     <w:p>
       <w:pPr>
-        <w:pStyle w:val="a3"/>
+        <w:pStyle w:val="ListParagraph"/>
         <w:numPr>
           <w:ilvl w:val="0"/>
           <w:numId w:val="1"/>
@@ -722,176 +656,278 @@
     <w:p>
       <w:pPr>
         <w:spacing w:afterLines="50" w:after="120"/>
+        <w:rPr>
+          <w:rFonts w:ascii="Times New Roman" w:hAnsi="Times New Roman" w:cs="Times New Roman"/>
+        </w:rPr>
+      </w:pPr>
+      <w:r>
+        <w:rPr>
+          <w:rFonts w:ascii="Times New Roman" w:hAnsi="Times New Roman" w:cs="Times New Roman"/>
+        </w:rPr>
+        <w:t>For this particular project, the test set is only given for bad-net 1. Therefore, we only use it for choosing hyperparameters</w:t>
+      </w:r>
+      <w:r>
+        <w:rPr>
+          <w:rFonts w:ascii="Times New Roman" w:hAnsi="Times New Roman" w:cs="Times New Roman"/>
+        </w:rPr>
+        <w:t>. After analysis, 2</w:t>
+      </w:r>
+      <w:r>
+        <w:rPr>
+          <w:rFonts w:ascii="Times New Roman" w:hAnsi="Times New Roman" w:cs="Times New Roman"/>
+        </w:rPr>
+        <w:t>0</w:t>
+      </w:r>
+      <w:r>
+        <w:rPr>
+          <w:rFonts w:ascii="Times New Roman" w:hAnsi="Times New Roman" w:cs="Times New Roman"/>
+        </w:rPr>
+        <w:t xml:space="preserve"> and 0.</w:t>
+      </w:r>
+      <w:r>
+        <w:rPr>
+          <w:rFonts w:ascii="Times New Roman" w:hAnsi="Times New Roman" w:cs="Times New Roman"/>
+        </w:rPr>
+        <w:t>8</w:t>
+      </w:r>
+      <w:r>
+        <w:rPr>
+          <w:rFonts w:ascii="Times New Roman" w:hAnsi="Times New Roman" w:cs="Times New Roman"/>
+        </w:rPr>
+        <w:t xml:space="preserve"> is selected as number of </w:t>
+      </w:r>
+      <w:r>
+        <w:rPr>
+          <w:rFonts w:ascii="Times New Roman" w:hAnsi="Times New Roman" w:cs="Times New Roman"/>
+        </w:rPr>
+        <w:t>clean</w:t>
+      </w:r>
+      <w:r>
+        <w:rPr>
+          <w:rFonts w:ascii="Times New Roman" w:hAnsi="Times New Roman" w:cs="Times New Roman"/>
+        </w:rPr>
+        <w:t xml:space="preserve"> neurons and threshold, respectively. For bad-net 2 and bad-net 3, we just use the same hyperparameters. </w:t>
+      </w:r>
+    </w:p>
+    <w:p>
+      <w:pPr>
+        <w:pStyle w:val="Heading3"/>
+        <w:spacing w:afterLines="50" w:after="120"/>
+      </w:pPr>
+      <w:r>
+        <w:t>Conclusion</w:t>
+      </w:r>
+    </w:p>
+    <w:p>
+      <w:pPr>
+        <w:spacing w:afterLines="50" w:after="120"/>
+        <w:rPr>
+          <w:rFonts w:ascii="Times New Roman" w:hAnsi="Times New Roman" w:cs="Times New Roman"/>
+        </w:rPr>
+      </w:pPr>
+      <w:proofErr w:type="gramStart"/>
+      <w:r>
+        <w:rPr>
+          <w:rFonts w:ascii="Times New Roman" w:hAnsi="Times New Roman" w:cs="Times New Roman"/>
+        </w:rPr>
+        <w:t>Fine-pruning</w:t>
+      </w:r>
+      <w:proofErr w:type="gramEnd"/>
+      <w:r>
+        <w:rPr>
+          <w:rFonts w:ascii="Times New Roman" w:hAnsi="Times New Roman" w:cs="Times New Roman"/>
+        </w:rPr>
+        <w:t xml:space="preserve"> can achieve a good accuracy in given dataset. Since we don’t have data to test it on other models, the performance about the it may vary. There are some reasons. </w:t>
+      </w:r>
+      <w:r>
+        <w:rPr>
+          <w:rFonts w:ascii="Times New Roman" w:hAnsi="Times New Roman" w:cs="Times New Roman"/>
+        </w:rPr>
+        <w:t xml:space="preserve">On the one hand, </w:t>
+      </w:r>
+      <w:r>
+        <w:rPr>
+          <w:rFonts w:ascii="Times New Roman" w:hAnsi="Times New Roman" w:cs="Times New Roman"/>
+        </w:rPr>
+        <w:lastRenderedPageBreak/>
+        <w:t xml:space="preserve">there are no clear edges between invalid neurons, backdoor neurons and clean neurons. It is likely that the pattern </w:t>
+      </w:r>
+      <w:r>
+        <w:rPr>
+          <w:rFonts w:ascii="Times New Roman" w:hAnsi="Times New Roman" w:cs="Times New Roman"/>
+        </w:rPr>
+        <w:t>of clean</w:t>
+      </w:r>
+      <w:r>
+        <w:rPr>
+          <w:rFonts w:ascii="Times New Roman" w:hAnsi="Times New Roman" w:cs="Times New Roman"/>
+        </w:rPr>
+        <w:t xml:space="preserve"> neurons are similar to the </w:t>
+      </w:r>
+      <w:r>
+        <w:rPr>
+          <w:rFonts w:ascii="Times New Roman" w:hAnsi="Times New Roman" w:cs="Times New Roman"/>
+        </w:rPr>
+        <w:t>backdoor</w:t>
+      </w:r>
+      <w:r>
+        <w:rPr>
+          <w:rFonts w:ascii="Times New Roman" w:hAnsi="Times New Roman" w:cs="Times New Roman"/>
+        </w:rPr>
+        <w:t xml:space="preserve"> one, in which case we cannot effectively select the poison data. On the other hand, if we don’t know the exact feature of the backdoor attack, </w:t>
+      </w:r>
+      <w:r>
+        <w:rPr>
+          <w:rFonts w:ascii="Times New Roman" w:hAnsi="Times New Roman" w:cs="Times New Roman"/>
+        </w:rPr>
+        <w:t xml:space="preserve">it will be impossible for us to selecting hyperparameters. Using hyperparameters of another </w:t>
+      </w:r>
+      <w:proofErr w:type="gramStart"/>
+      <w:r>
+        <w:rPr>
+          <w:rFonts w:ascii="Times New Roman" w:hAnsi="Times New Roman" w:cs="Times New Roman"/>
+        </w:rPr>
+        <w:t>bad-nets</w:t>
+      </w:r>
+      <w:proofErr w:type="gramEnd"/>
+      <w:r>
+        <w:rPr>
+          <w:rFonts w:ascii="Times New Roman" w:hAnsi="Times New Roman" w:cs="Times New Roman"/>
+        </w:rPr>
+        <w:t xml:space="preserve"> may result in a low detect accuracy. </w:t>
+      </w:r>
+    </w:p>
+    <w:p>
+      <w:pPr>
+        <w:spacing w:afterLines="50" w:after="120"/>
         <w:ind w:left="360"/>
         <w:rPr>
-          <w:rFonts w:ascii="Times New Roman" w:hAnsi="Times New Roman" w:cs="Times New Roman" w:hint="eastAsia"/>
-        </w:rPr>
-      </w:pPr>
-      <w:r>
-        <w:rPr>
-          <w:rFonts w:ascii="Times New Roman" w:hAnsi="Times New Roman" w:cs="Times New Roman"/>
-        </w:rPr>
-        <w:t>For this particular project, the test set is only given for bad-net 1. Therefore, we only use it for choosing hyperparameters</w:t>
-      </w:r>
-      <w:r>
-        <w:rPr>
-          <w:rFonts w:ascii="Times New Roman" w:hAnsi="Times New Roman" w:cs="Times New Roman"/>
-        </w:rPr>
-        <w:t>. After analysis, 2</w:t>
-      </w:r>
-      <w:r>
-        <w:rPr>
-          <w:rFonts w:ascii="Times New Roman" w:hAnsi="Times New Roman" w:cs="Times New Roman"/>
-        </w:rPr>
-        <w:t>0</w:t>
-      </w:r>
-      <w:r>
-        <w:rPr>
-          <w:rFonts w:ascii="Times New Roman" w:hAnsi="Times New Roman" w:cs="Times New Roman"/>
-        </w:rPr>
-        <w:t xml:space="preserve"> and 0.</w:t>
-      </w:r>
-      <w:r>
-        <w:rPr>
-          <w:rFonts w:ascii="Times New Roman" w:hAnsi="Times New Roman" w:cs="Times New Roman"/>
-        </w:rPr>
-        <w:t>8</w:t>
-      </w:r>
-      <w:r>
-        <w:rPr>
-          <w:rFonts w:ascii="Times New Roman" w:hAnsi="Times New Roman" w:cs="Times New Roman"/>
-        </w:rPr>
-        <w:t xml:space="preserve"> is selected as number of </w:t>
-      </w:r>
-      <w:r>
-        <w:rPr>
-          <w:rFonts w:ascii="Times New Roman" w:hAnsi="Times New Roman" w:cs="Times New Roman"/>
-        </w:rPr>
-        <w:t>clean</w:t>
-      </w:r>
-      <w:r>
-        <w:rPr>
-          <w:rFonts w:ascii="Times New Roman" w:hAnsi="Times New Roman" w:cs="Times New Roman"/>
-        </w:rPr>
-        <w:t xml:space="preserve"> neurons and threshold, respectively. For bad-net 2 and bad-net 3, we just use the same hyperparameters. </w:t>
-      </w:r>
-    </w:p>
-    <w:p>
-      <w:pPr>
-        <w:spacing w:afterLines="50" w:after="120"/>
-        <w:ind w:left="360"/>
-        <w:rPr>
-          <w:rFonts w:ascii="Times New Roman" w:hAnsi="Times New Roman" w:cs="Times New Roman"/>
-        </w:rPr>
-      </w:pPr>
-      <w:r>
-        <w:rPr>
-          <w:rFonts w:ascii="Times New Roman" w:hAnsi="Times New Roman" w:cs="Times New Roman"/>
-        </w:rPr>
-        <w:t xml:space="preserve">Pros and cons: On the one hand, there are no clear edges between invalid neurons, backdoor neurons and clean neurons. It is likely that the pattern </w:t>
-      </w:r>
-      <w:r>
-        <w:rPr>
-          <w:rFonts w:ascii="Times New Roman" w:hAnsi="Times New Roman" w:cs="Times New Roman"/>
-        </w:rPr>
-        <w:t>of clean</w:t>
-      </w:r>
-      <w:r>
-        <w:rPr>
-          <w:rFonts w:ascii="Times New Roman" w:hAnsi="Times New Roman" w:cs="Times New Roman"/>
-        </w:rPr>
-        <w:t xml:space="preserve"> neurons are similar to the </w:t>
-      </w:r>
-      <w:r>
-        <w:rPr>
-          <w:rFonts w:ascii="Times New Roman" w:hAnsi="Times New Roman" w:cs="Times New Roman"/>
-        </w:rPr>
-        <w:t>backdoor</w:t>
-      </w:r>
-      <w:r>
-        <w:rPr>
-          <w:rFonts w:ascii="Times New Roman" w:hAnsi="Times New Roman" w:cs="Times New Roman"/>
-        </w:rPr>
-        <w:t xml:space="preserve"> one, in which case we cannot effectively select the poison data. On the other hand, </w:t>
-      </w:r>
-      <w:r>
-        <w:rPr>
-          <w:rFonts w:ascii="Times New Roman" w:hAnsi="Times New Roman" w:cs="Times New Roman"/>
-        </w:rPr>
-        <w:lastRenderedPageBreak/>
-        <w:t xml:space="preserve">if we don’t know the exact feature of the backdoor attack, </w:t>
-      </w:r>
-      <w:r>
-        <w:rPr>
-          <w:rFonts w:ascii="Times New Roman" w:hAnsi="Times New Roman" w:cs="Times New Roman"/>
-        </w:rPr>
-        <w:t xml:space="preserve">it will be impossible for us to selecting hyperparameters. Using hyperparameters of another bad-nets may result in a low detect </w:t>
+          <w:rFonts w:ascii="Times New Roman" w:hAnsi="Times New Roman" w:cs="Times New Roman"/>
+          <w:sz w:val="21"/>
+          <w:szCs w:val="21"/>
+        </w:rPr>
+      </w:pPr>
+    </w:p>
+    <w:p>
+      <w:pPr>
+        <w:pStyle w:val="Heading2"/>
+      </w:pPr>
+      <w:r>
+        <w:t>STRIP Detector</w:t>
+      </w:r>
+    </w:p>
+    <w:p>
+      <w:pPr>
+        <w:spacing w:afterLines="50" w:after="120"/>
+        <w:rPr>
+          <w:rFonts w:ascii="Times New Roman" w:hAnsi="Times New Roman" w:cs="Times New Roman"/>
+          <w:sz w:val="21"/>
+          <w:szCs w:val="21"/>
+        </w:rPr>
+      </w:pPr>
+      <w:r>
+        <w:rPr>
+          <w:rFonts w:ascii="Times New Roman" w:hAnsi="Times New Roman" w:cs="Times New Roman"/>
+          <w:szCs w:val="21"/>
+        </w:rPr>
+        <w:t>Apart from fine-pruning, we tried another approach called STRIP (</w:t>
+      </w:r>
+      <w:proofErr w:type="spellStart"/>
+      <w:r>
+        <w:rPr>
+          <w:rFonts w:ascii="Times New Roman" w:hAnsi="Times New Roman" w:cs="Times New Roman"/>
+          <w:szCs w:val="21"/>
+        </w:rPr>
+        <w:t>STRong</w:t>
+      </w:r>
+      <w:proofErr w:type="spellEnd"/>
+      <w:r>
+        <w:rPr>
+          <w:rFonts w:ascii="Times New Roman" w:hAnsi="Times New Roman" w:cs="Times New Roman"/>
+          <w:szCs w:val="21"/>
+        </w:rPr>
+        <w:t xml:space="preserve"> Intentional Perturbation) to detect unknown backdoor and separate backdoored inputs in a recent </w:t>
       </w:r>
       <w:proofErr w:type="gramStart"/>
       <w:r>
         <w:rPr>
           <w:rFonts w:ascii="Times New Roman" w:hAnsi="Times New Roman" w:cs="Times New Roman"/>
-        </w:rPr>
-        <w:t>accuracy.</w:t>
+          <w:szCs w:val="21"/>
+        </w:rPr>
+        <w:t>study</w:t>
+      </w:r>
+      <w:r>
+        <w:rPr>
+          <w:rFonts w:ascii="Times New Roman" w:hAnsi="Times New Roman" w:cs="Times New Roman"/>
+          <w:szCs w:val="21"/>
+          <w:vertAlign w:val="superscript"/>
+        </w:rPr>
+        <w:t>[</w:t>
       </w:r>
       <w:proofErr w:type="gramEnd"/>
       <w:r>
         <w:rPr>
           <w:rFonts w:ascii="Times New Roman" w:hAnsi="Times New Roman" w:cs="Times New Roman"/>
-        </w:rPr>
-        <w:t xml:space="preserve"> </w:t>
-      </w:r>
-    </w:p>
-    <w:p>
-      <w:pPr>
-        <w:spacing w:afterLines="50" w:after="120"/>
-        <w:ind w:left="360"/>
-        <w:rPr>
-          <w:rFonts w:ascii="Times New Roman" w:hAnsi="Times New Roman" w:cs="Times New Roman"/>
-          <w:sz w:val="21"/>
-          <w:szCs w:val="21"/>
-        </w:rPr>
-      </w:pPr>
-    </w:p>
-    <w:p>
-      <w:pPr>
-        <w:pStyle w:val="2"/>
-      </w:pPr>
-      <w:r>
-        <w:t>STRIP Detector</w:t>
-      </w:r>
-    </w:p>
-    <w:p>
-      <w:pPr>
-        <w:spacing w:afterLines="50" w:after="120"/>
-        <w:rPr>
-          <w:rFonts w:ascii="Times New Roman" w:hAnsi="Times New Roman" w:cs="Times New Roman"/>
-          <w:sz w:val="21"/>
-          <w:szCs w:val="21"/>
-        </w:rPr>
-      </w:pPr>
-      <w:r>
-        <w:rPr>
-          <w:rFonts w:ascii="Times New Roman" w:hAnsi="Times New Roman" w:cs="Times New Roman"/>
-          <w:szCs w:val="21"/>
-        </w:rPr>
-        <w:t>Apart from fine-pruning, we tried another approach called STRIP (</w:t>
+          <w:szCs w:val="21"/>
+          <w:vertAlign w:val="superscript"/>
+        </w:rPr>
+        <w:t>1]</w:t>
+      </w:r>
+      <w:r>
+        <w:rPr>
+          <w:rFonts w:ascii="Times New Roman" w:hAnsi="Times New Roman" w:cs="Times New Roman"/>
+          <w:szCs w:val="21"/>
+        </w:rPr>
+        <w:t>. The basic idea of the method is perturbing the incoming inputs intentionally by superimposing various image patterns, then observing the randomness of the predicted classes. In terms of malicious inputs, regardless of strong perturbations, the predictions of them tend to be always consistent and fall into the preset class. We will explain these steps in our experiments in detail.</w:t>
+      </w:r>
+    </w:p>
+    <w:p>
+      <w:pPr>
+        <w:spacing w:afterLines="50" w:after="120"/>
+        <w:rPr>
+          <w:rFonts w:ascii="Times New Roman" w:hAnsi="Times New Roman" w:cs="Times New Roman"/>
+          <w:szCs w:val="21"/>
+        </w:rPr>
+      </w:pPr>
+      <w:r>
+        <w:rPr>
+          <w:rFonts w:ascii="Times New Roman" w:hAnsi="Times New Roman" w:cs="Times New Roman"/>
+          <w:szCs w:val="21"/>
+        </w:rPr>
+        <w:t xml:space="preserve">In the code, we processed BadNet1 and its inputs first, then we used similar steps to repair BadNet2 and BadNet3. </w:t>
+      </w:r>
+    </w:p>
+    <w:p>
+      <w:pPr>
+        <w:pStyle w:val="Heading3"/>
+        <w:spacing w:afterLines="50" w:after="120"/>
+      </w:pPr>
+      <w:r>
+        <w:t xml:space="preserve">Repairing Sunglasses Poisoned </w:t>
       </w:r>
       <w:proofErr w:type="spellStart"/>
       <w:r>
-        <w:rPr>
-          <w:rFonts w:ascii="Times New Roman" w:hAnsi="Times New Roman" w:cs="Times New Roman"/>
-          <w:szCs w:val="21"/>
-        </w:rPr>
-        <w:t>STRong</w:t>
+        <w:t>BadNet</w:t>
       </w:r>
       <w:proofErr w:type="spellEnd"/>
       <w:r>
-        <w:rPr>
-          <w:rFonts w:ascii="Times New Roman" w:hAnsi="Times New Roman" w:cs="Times New Roman"/>
-          <w:szCs w:val="21"/>
-        </w:rPr>
-        <w:t xml:space="preserve"> Intentional Perturbation) to detect unknown backdoor and separate </w:t>
+        <w:t xml:space="preserve"> (B1)</w:t>
+      </w:r>
+    </w:p>
+    <w:p>
+      <w:pPr>
+        <w:spacing w:afterLines="50" w:after="120"/>
+        <w:rPr>
+          <w:rFonts w:ascii="Times New Roman" w:hAnsi="Times New Roman" w:cs="Times New Roman"/>
+          <w:szCs w:val="21"/>
+        </w:rPr>
+      </w:pPr>
+      <w:r>
+        <w:rPr>
+          <w:rFonts w:ascii="Times New Roman" w:hAnsi="Times New Roman" w:cs="Times New Roman"/>
+          <w:szCs w:val="21"/>
+        </w:rPr>
+        <w:t xml:space="preserve">For a </w:t>
       </w:r>
       <w:proofErr w:type="spellStart"/>
       <w:r>
@@ -899,7 +935,7 @@
           <w:rFonts w:ascii="Times New Roman" w:hAnsi="Times New Roman" w:cs="Times New Roman"/>
           <w:szCs w:val="21"/>
         </w:rPr>
-        <w:t>backdoored</w:t>
+        <w:t>BadNet</w:t>
       </w:r>
       <w:proofErr w:type="spellEnd"/>
       <w:r>
@@ -907,159 +943,45 @@
           <w:rFonts w:ascii="Times New Roman" w:hAnsi="Times New Roman" w:cs="Times New Roman"/>
           <w:szCs w:val="21"/>
         </w:rPr>
-        <w:t xml:space="preserve"> inputs in a recent </w:t>
-      </w:r>
-      <w:proofErr w:type="gramStart"/>
-      <w:r>
-        <w:rPr>
-          <w:rFonts w:ascii="Times New Roman" w:hAnsi="Times New Roman" w:cs="Times New Roman"/>
-          <w:szCs w:val="21"/>
-        </w:rPr>
-        <w:t>study</w:t>
-      </w:r>
-      <w:r>
-        <w:rPr>
-          <w:rFonts w:ascii="Times New Roman" w:hAnsi="Times New Roman" w:cs="Times New Roman"/>
-          <w:szCs w:val="21"/>
-          <w:vertAlign w:val="superscript"/>
-        </w:rPr>
-        <w:t>[</w:t>
-      </w:r>
-      <w:proofErr w:type="gramEnd"/>
-      <w:r>
-        <w:rPr>
-          <w:rFonts w:ascii="Times New Roman" w:hAnsi="Times New Roman" w:cs="Times New Roman"/>
-          <w:szCs w:val="21"/>
-          <w:vertAlign w:val="superscript"/>
-        </w:rPr>
-        <w:t>1]</w:t>
-      </w:r>
-      <w:r>
-        <w:rPr>
-          <w:rFonts w:ascii="Times New Roman" w:hAnsi="Times New Roman" w:cs="Times New Roman"/>
-          <w:szCs w:val="21"/>
-        </w:rPr>
-        <w:t>. The basic idea of the method is perturbing the incoming inputs intentionally by superimposing various image patterns, then observing the randomness of the predicted classes. In terms of malicious inputs, regardless of strong perturbations, the predictions of them tend to be always consistent and fall into the preset class. We will explain these steps in our experiments in detail.</w:t>
-      </w:r>
-    </w:p>
-    <w:p>
-      <w:pPr>
-        <w:spacing w:afterLines="50" w:after="120"/>
-        <w:rPr>
-          <w:rFonts w:ascii="Times New Roman" w:hAnsi="Times New Roman" w:cs="Times New Roman"/>
-          <w:szCs w:val="21"/>
-        </w:rPr>
-      </w:pPr>
-      <w:r>
-        <w:rPr>
-          <w:rFonts w:ascii="Times New Roman" w:hAnsi="Times New Roman" w:cs="Times New Roman"/>
-          <w:szCs w:val="21"/>
-        </w:rPr>
-        <w:t xml:space="preserve">In the code, we processed BadNet1 and its inputs first, then we used similar steps to repair BadNet2 and BadNet3. </w:t>
-      </w:r>
-    </w:p>
-    <w:p>
-      <w:pPr>
-        <w:pStyle w:val="3"/>
-        <w:spacing w:afterLines="50" w:after="120"/>
-      </w:pPr>
-      <w:r>
-        <w:t xml:space="preserve">Repairing Sunglasses Poisoned </w:t>
+        <w:t>, firstly, we need to perturb the inputs. We replicated every given incoming input N times and got N perturbed inputs by superimposing the image of both the input copy and an image randomly extracting from clean inputs.</w:t>
+      </w:r>
+    </w:p>
+    <w:p>
+      <w:pPr>
+        <w:spacing w:afterLines="50" w:after="120"/>
+        <w:rPr>
+          <w:rFonts w:ascii="Times New Roman" w:hAnsi="Times New Roman" w:cs="Times New Roman"/>
+          <w:szCs w:val="21"/>
+        </w:rPr>
+      </w:pPr>
+      <w:r>
+        <w:rPr>
+          <w:rFonts w:ascii="Times New Roman" w:hAnsi="Times New Roman" w:cs="Times New Roman"/>
+          <w:szCs w:val="21"/>
+        </w:rPr>
+        <w:t xml:space="preserve">Secondly, these perturbed inputs were fed into the </w:t>
       </w:r>
       <w:proofErr w:type="spellStart"/>
       <w:r>
+        <w:rPr>
+          <w:rFonts w:ascii="Times New Roman" w:hAnsi="Times New Roman" w:cs="Times New Roman"/>
+          <w:szCs w:val="21"/>
+        </w:rPr>
         <w:t>BadNet</w:t>
       </w:r>
       <w:proofErr w:type="spellEnd"/>
       <w:r>
-        <w:t xml:space="preserve"> (B1)</w:t>
-      </w:r>
-    </w:p>
-    <w:p>
-      <w:pPr>
-        <w:spacing w:afterLines="50" w:after="120"/>
-        <w:rPr>
-          <w:rFonts w:ascii="Times New Roman" w:hAnsi="Times New Roman" w:cs="Times New Roman"/>
-          <w:szCs w:val="21"/>
-        </w:rPr>
-      </w:pPr>
-      <w:r>
-        <w:rPr>
-          <w:rFonts w:ascii="Times New Roman" w:hAnsi="Times New Roman" w:cs="Times New Roman"/>
-          <w:szCs w:val="21"/>
-        </w:rPr>
-        <w:t xml:space="preserve">For a </w:t>
-      </w:r>
-      <w:proofErr w:type="spellStart"/>
-      <w:r>
-        <w:rPr>
-          <w:rFonts w:ascii="Times New Roman" w:hAnsi="Times New Roman" w:cs="Times New Roman"/>
-          <w:szCs w:val="21"/>
-        </w:rPr>
-        <w:t>BadNet</w:t>
-      </w:r>
-      <w:proofErr w:type="spellEnd"/>
-      <w:r>
-        <w:rPr>
-          <w:rFonts w:ascii="Times New Roman" w:hAnsi="Times New Roman" w:cs="Times New Roman"/>
-          <w:szCs w:val="21"/>
-        </w:rPr>
-        <w:t>, firstly, we need to perturb the inputs. We replicated every given incoming input N times and got N perturbed inputs by superimposing the image of both the input copy and an image randomly extracting from clean inputs.</w:t>
-      </w:r>
-    </w:p>
-    <w:p>
-      <w:pPr>
-        <w:spacing w:afterLines="50" w:after="120"/>
-        <w:rPr>
-          <w:rFonts w:ascii="Times New Roman" w:hAnsi="Times New Roman" w:cs="Times New Roman"/>
-          <w:szCs w:val="21"/>
-        </w:rPr>
-      </w:pPr>
-      <w:r>
-        <w:rPr>
-          <w:rFonts w:ascii="Times New Roman" w:hAnsi="Times New Roman" w:cs="Times New Roman"/>
-          <w:szCs w:val="21"/>
-        </w:rPr>
-        <w:t xml:space="preserve">Secondly, these perturbed inputs were fed into the </w:t>
-      </w:r>
-      <w:proofErr w:type="spellStart"/>
-      <w:r>
-        <w:rPr>
-          <w:rFonts w:ascii="Times New Roman" w:hAnsi="Times New Roman" w:cs="Times New Roman"/>
-          <w:szCs w:val="21"/>
-        </w:rPr>
-        <w:t>BadNet</w:t>
-      </w:r>
-      <w:proofErr w:type="spellEnd"/>
-      <w:r>
-        <w:rPr>
-          <w:rFonts w:ascii="Times New Roman" w:hAnsi="Times New Roman" w:cs="Times New Roman"/>
-          <w:szCs w:val="21"/>
-        </w:rPr>
-        <w:t xml:space="preserve"> and it would output N predicted results. Then we calculated the entropy to evaluate the randomness of the predicted classes of the perturbed inputs of the above original input. For the BadNet1, since we knew the malicious inputs and clean inputs, we can observe the distribution of the entropy of these two kinds of inputs. We tuned the value of N (the number of perturbed replica of an incoming input) and observe the impact on entropy distribution of clean and </w:t>
-      </w:r>
-      <w:proofErr w:type="spellStart"/>
-      <w:r>
-        <w:rPr>
-          <w:rFonts w:ascii="Times New Roman" w:hAnsi="Times New Roman" w:cs="Times New Roman"/>
-          <w:szCs w:val="21"/>
-        </w:rPr>
-        <w:t>backdoored</w:t>
-      </w:r>
-      <w:proofErr w:type="spellEnd"/>
-      <w:r>
-        <w:rPr>
-          <w:rFonts w:ascii="Times New Roman" w:hAnsi="Times New Roman" w:cs="Times New Roman"/>
-          <w:szCs w:val="21"/>
-        </w:rPr>
-        <w:t xml:space="preserve"> inputs in the following figure.</w:t>
+        <w:rPr>
+          <w:rFonts w:ascii="Times New Roman" w:hAnsi="Times New Roman" w:cs="Times New Roman"/>
+          <w:szCs w:val="21"/>
+        </w:rPr>
+        <w:t xml:space="preserve"> and it would output N predicted results. Then we calculated the entropy to evaluate the randomness of the predicted classes of the perturbed inputs of the above original input. For the BadNet1, since we knew the malicious inputs and clean inputs, we can observe the distribution of the entropy of these two kinds of inputs. We tuned the value of N (the number of perturbed replica of an incoming input) and observe the impact on entropy distribution of clean and backdoored inputs in the following figure.</w:t>
       </w:r>
     </w:p>
     <w:tbl>
       <w:tblPr>
-        <w:tblStyle w:val="a4"/>
+        <w:tblStyle w:val="TableGrid"/>
         <w:tblW w:w="0" w:type="auto"/>
-        <w:tblInd w:w="0" w:type="dxa"/>
         <w:tblBorders>
           <w:top w:val="none" w:sz="0" w:space="0" w:color="auto"/>
           <w:left w:val="none" w:sz="0" w:space="0" w:color="auto"/>
@@ -1426,7 +1348,7 @@
           <w:rFonts w:ascii="Times New Roman" w:hAnsi="Times New Roman" w:cs="Times New Roman"/>
           <w:szCs w:val="21"/>
         </w:rPr>
-        <w:t xml:space="preserve"> behaved just like what attackers expected, which generated concentrated results that had lower entropy, as we could see </w:t>
+        <w:t xml:space="preserve"> behaved just like what </w:t>
       </w:r>
       <w:r>
         <w:rPr>
@@ -1434,55 +1356,23 @@
           <w:szCs w:val="21"/>
         </w:rPr>
         <w:lastRenderedPageBreak/>
-        <w:t xml:space="preserve">in the orange part. While perturbed samples of clean inputs would not trigger the backdoor and their prediction results followed a normal distribution, and the entropy values were higher than that of malicious inputs. </w:t>
-      </w:r>
-    </w:p>
-    <w:p>
-      <w:pPr>
-        <w:spacing w:afterLines="50" w:after="120"/>
-        <w:rPr>
-          <w:rFonts w:ascii="Times New Roman" w:hAnsi="Times New Roman" w:cs="Times New Roman"/>
-          <w:szCs w:val="21"/>
-        </w:rPr>
-      </w:pPr>
-      <w:r>
-        <w:rPr>
-          <w:rFonts w:ascii="Times New Roman" w:hAnsi="Times New Roman" w:cs="Times New Roman"/>
-          <w:szCs w:val="21"/>
-        </w:rPr>
-        <w:t xml:space="preserve">According to the above analysis, the next step is to decide the threshold of entropy value to separate the malicious inputs and clean inputs. Since the entropy values ​​of the two parts have a little bit of overlap and we don’t have the malicious inputs when we process the BadNet2, we cannot use the lowest value of entropy of clean inputs as the threshold. Instead, we can determine FRR at first, then calculate the percentile of the normal distribution based on the results of clean inputs. In fact, we used the percentile as the boundary to detect </w:t>
-      </w:r>
-      <w:proofErr w:type="spellStart"/>
-      <w:r>
-        <w:rPr>
-          <w:rFonts w:ascii="Times New Roman" w:hAnsi="Times New Roman" w:cs="Times New Roman"/>
-          <w:szCs w:val="21"/>
-        </w:rPr>
-        <w:t>backdoored</w:t>
-      </w:r>
-      <w:proofErr w:type="spellEnd"/>
-      <w:r>
-        <w:rPr>
-          <w:rFonts w:ascii="Times New Roman" w:hAnsi="Times New Roman" w:cs="Times New Roman"/>
-          <w:szCs w:val="21"/>
-        </w:rPr>
-        <w:t xml:space="preserve"> inputs. For the BadNet1, we tried different values of FRR to improve this trade-off between FRR and FAR. The results are represented as the following figure. Due to the space limitation of this report, table about FRR, FAR and threshold are provided in the </w:t>
-      </w:r>
-      <w:proofErr w:type="spellStart"/>
-      <w:r>
-        <w:rPr>
-          <w:rFonts w:ascii="Times New Roman" w:hAnsi="Times New Roman" w:cs="Times New Roman"/>
-          <w:szCs w:val="21"/>
-        </w:rPr>
-        <w:t>GitHub</w:t>
-      </w:r>
-      <w:proofErr w:type="spellEnd"/>
-      <w:r>
-        <w:rPr>
-          <w:rFonts w:ascii="Times New Roman" w:hAnsi="Times New Roman" w:cs="Times New Roman"/>
-          <w:szCs w:val="21"/>
-        </w:rPr>
-        <w:t xml:space="preserve"> repository.</w:t>
+        <w:t xml:space="preserve">attackers expected, which generated concentrated results that had lower entropy, as we could see in the orange part. While perturbed samples of clean inputs would not trigger the backdoor and their prediction results followed a normal distribution, and the entropy values were higher than that of malicious inputs. </w:t>
+      </w:r>
+    </w:p>
+    <w:p>
+      <w:pPr>
+        <w:spacing w:afterLines="50" w:after="120"/>
+        <w:rPr>
+          <w:rFonts w:ascii="Times New Roman" w:hAnsi="Times New Roman" w:cs="Times New Roman"/>
+          <w:szCs w:val="21"/>
+        </w:rPr>
+      </w:pPr>
+      <w:r>
+        <w:rPr>
+          <w:rFonts w:ascii="Times New Roman" w:hAnsi="Times New Roman" w:cs="Times New Roman"/>
+          <w:szCs w:val="21"/>
+        </w:rPr>
+        <w:t>According to the above analysis, the next step is to decide the threshold of entropy value to separate the malicious inputs and clean inputs. Since the entropy values ​​of the two parts have a little bit of overlap and we don’t have the malicious inputs when we process the BadNet2, we cannot use the lowest value of entropy of clean inputs as the threshold. Instead, we can determine FRR at first, then calculate the percentile of the normal distribution based on the results of clean inputs. In fact, we used the percentile as the boundary to detect backdoored inputs. For the BadNet1, we tried different values of FRR to improve this trade-off between FRR and FAR. The results are represented as the following figure. Due to the space limitation of this report, table about FRR, FAR and threshold are provided in the GitHub repository.</w:t>
       </w:r>
     </w:p>
     <w:p>
@@ -1529,23 +1419,7 @@
           <w:rFonts w:ascii="Times New Roman" w:hAnsi="Times New Roman" w:cs="Times New Roman"/>
           <w:szCs w:val="21"/>
         </w:rPr>
-        <w:t xml:space="preserve">After that, we could repair the BadNet1 and call the repaired version G1. An incoming input with the entropy results lower than the threshold would be judged as the </w:t>
-      </w:r>
-      <w:proofErr w:type="spellStart"/>
-      <w:r>
-        <w:rPr>
-          <w:rFonts w:ascii="Times New Roman" w:hAnsi="Times New Roman" w:cs="Times New Roman"/>
-          <w:szCs w:val="21"/>
-        </w:rPr>
-        <w:t>backdoored</w:t>
-      </w:r>
-      <w:proofErr w:type="spellEnd"/>
-      <w:r>
-        <w:rPr>
-          <w:rFonts w:ascii="Times New Roman" w:hAnsi="Times New Roman" w:cs="Times New Roman"/>
-          <w:szCs w:val="21"/>
-        </w:rPr>
-        <w:t xml:space="preserve"> input and the model would output class -1.</w:t>
+        <w:t>After that, we could repair the BadNet1 and call the repaired version G1. An incoming input with the entropy results lower than the threshold would be judged as the backdoored input and the model would output class -1.</w:t>
       </w:r>
     </w:p>
     <w:p>
@@ -1566,7 +1440,7 @@
     </w:p>
     <w:p>
       <w:pPr>
-        <w:pStyle w:val="a3"/>
+        <w:pStyle w:val="ListParagraph"/>
         <w:widowControl w:val="0"/>
         <w:numPr>
           <w:ilvl w:val="0"/>
@@ -1591,7 +1465,7 @@
     </w:p>
     <w:p>
       <w:pPr>
-        <w:pStyle w:val="a3"/>
+        <w:pStyle w:val="ListParagraph"/>
         <w:widowControl w:val="0"/>
         <w:numPr>
           <w:ilvl w:val="0"/>
@@ -1616,7 +1490,7 @@
     </w:p>
     <w:p>
       <w:pPr>
-        <w:pStyle w:val="a3"/>
+        <w:pStyle w:val="ListParagraph"/>
         <w:widowControl w:val="0"/>
         <w:numPr>
           <w:ilvl w:val="0"/>
@@ -1652,28 +1526,12 @@
           <w:rFonts w:ascii="Times New Roman" w:hAnsi="Times New Roman" w:cs="Times New Roman"/>
           <w:szCs w:val="21"/>
         </w:rPr>
-        <w:t xml:space="preserve">For validation set 1, we got an accuracy of 94.75%. For validation set 2, we got an accuracy of 91.64%. For validation set 3, we got an accuracy of 3.6%. The result matches what we expected: a low prediction accuracy on </w:t>
-      </w:r>
-      <w:proofErr w:type="spellStart"/>
-      <w:r>
-        <w:rPr>
-          <w:rFonts w:ascii="Times New Roman" w:hAnsi="Times New Roman" w:cs="Times New Roman"/>
-          <w:szCs w:val="21"/>
-        </w:rPr>
-        <w:t>backdoored</w:t>
-      </w:r>
-      <w:proofErr w:type="spellEnd"/>
-      <w:r>
-        <w:rPr>
-          <w:rFonts w:ascii="Times New Roman" w:hAnsi="Times New Roman" w:cs="Times New Roman"/>
-          <w:szCs w:val="21"/>
-        </w:rPr>
-        <w:t xml:space="preserve"> samples, while a high prediction accuracy on clean samples. Therefore, we can see the method STRIP works well on BadNet1 and we get a good “repaired” net.</w:t>
-      </w:r>
-    </w:p>
-    <w:p>
-      <w:pPr>
-        <w:pStyle w:val="3"/>
+        <w:t>For validation set 1, we got an accuracy of 94.75%. For validation set 2, we got an accuracy of 91.64%. For validation set 3, we got an accuracy of 3.6%. The result matches what we expected: a low prediction accuracy on backdoored samples, while a high prediction accuracy on clean samples. Therefore, we can see the method STRIP works well on BadNet1 and we get a good “repaired” net.</w:t>
+      </w:r>
+    </w:p>
+    <w:p>
+      <w:pPr>
+        <w:pStyle w:val="Heading3"/>
         <w:spacing w:afterLines="50" w:after="120"/>
       </w:pPr>
       <w:r>
@@ -1730,10 +1588,10 @@
           <w:szCs w:val="21"/>
         </w:rPr>
       </w:pPr>
-      <w:bookmarkStart w:id="1" w:name="OLE_LINK10"/>
-      <w:bookmarkStart w:id="2" w:name="OLE_LINK9"/>
-      <w:bookmarkStart w:id="3" w:name="OLE_LINK12"/>
-      <w:bookmarkStart w:id="4" w:name="OLE_LINK11"/>
+      <w:bookmarkStart w:id="0" w:name="OLE_LINK10"/>
+      <w:bookmarkStart w:id="1" w:name="OLE_LINK9"/>
+      <w:bookmarkStart w:id="2" w:name="OLE_LINK12"/>
+      <w:bookmarkStart w:id="3" w:name="OLE_LINK11"/>
       <w:r>
         <w:rPr>
           <w:rFonts w:ascii="Times New Roman" w:hAnsi="Times New Roman" w:cs="Times New Roman"/>
@@ -1742,11 +1600,11 @@
         <w:t xml:space="preserve">Since the entropy distribution is similar to the distribution in Figure 1, and given that there is only one backdoor target output, we could expect that the entropy distribution of perturbed poisoned samples could be similar to that of sunglasses poisoned samples. This means that we may keep using the same threshold value as we obtained in the BadNet1. Still, we need to build perturbation on an incoming input when detecting backdoors, feed the input to the repaired net, calculate the entropy summation of the output, and compare the result with our detection threshold. If the result is lower than the threshold, the net will output class -1. </w:t>
       </w:r>
     </w:p>
+    <w:bookmarkEnd w:id="0"/>
     <w:bookmarkEnd w:id="1"/>
-    <w:bookmarkEnd w:id="2"/>
-    <w:p>
-      <w:pPr>
-        <w:pStyle w:val="3"/>
+    <w:p>
+      <w:pPr>
+        <w:pStyle w:val="Heading3"/>
         <w:spacing w:afterLines="50" w:after="120"/>
       </w:pPr>
       <w:r>
@@ -1826,37 +1684,21 @@
         <w:t>Firstly, there is some significant change in normalized entropy distribution. It could be obtained that due to multiple backdoor targets, the entropy of perturbed poisoned samples has increased, which make it harder to find a proper threshold without increasing too much on FRR and FAR.</w:t>
       </w:r>
     </w:p>
+    <w:bookmarkEnd w:id="2"/>
     <w:bookmarkEnd w:id="3"/>
-    <w:bookmarkEnd w:id="4"/>
-    <w:p>
-      <w:pPr>
-        <w:rPr>
-          <w:rFonts w:ascii="Times New Roman" w:hAnsi="Times New Roman" w:cs="Times New Roman"/>
-          <w:szCs w:val="21"/>
-        </w:rPr>
-      </w:pPr>
-      <w:r>
-        <w:rPr>
-          <w:rFonts w:ascii="Times New Roman" w:hAnsi="Times New Roman" w:cs="Times New Roman"/>
-          <w:szCs w:val="21"/>
-        </w:rPr>
-        <w:t xml:space="preserve">Secondly, the FRR and FAR values are also raised. The following figure presents the FAR curve with the increase of FRR value. Through selecting the optimal threshold, the smallest FRR and FAR value we could achieve is nearly 20% each. The table of FRR, FAR and threshold is also provided in the </w:t>
-      </w:r>
-      <w:proofErr w:type="spellStart"/>
-      <w:r>
-        <w:rPr>
-          <w:rFonts w:ascii="Times New Roman" w:hAnsi="Times New Roman" w:cs="Times New Roman"/>
-          <w:szCs w:val="21"/>
-        </w:rPr>
-        <w:t>GitHub</w:t>
-      </w:r>
-      <w:proofErr w:type="spellEnd"/>
-      <w:r>
-        <w:rPr>
-          <w:rFonts w:ascii="Times New Roman" w:hAnsi="Times New Roman" w:cs="Times New Roman"/>
-          <w:szCs w:val="21"/>
-        </w:rPr>
-        <w:t xml:space="preserve"> repository.</w:t>
+    <w:p>
+      <w:pPr>
+        <w:rPr>
+          <w:rFonts w:ascii="Times New Roman" w:hAnsi="Times New Roman" w:cs="Times New Roman"/>
+          <w:szCs w:val="21"/>
+        </w:rPr>
+      </w:pPr>
+      <w:r>
+        <w:rPr>
+          <w:rFonts w:ascii="Times New Roman" w:hAnsi="Times New Roman" w:cs="Times New Roman"/>
+          <w:szCs w:val="21"/>
+        </w:rPr>
+        <w:t>Secondly, the FRR and FAR values are also raised. The following figure presents the FAR curve with the increase of FRR value. Through selecting the optimal threshold, the smallest FRR and FAR value we could achieve is nearly 20% each. The table of FRR, FAR and threshold is also provided in the GitHub repository.</w:t>
       </w:r>
     </w:p>
     <w:p>
@@ -1920,7 +1762,7 @@
     </w:p>
     <w:p>
       <w:pPr>
-        <w:pStyle w:val="3"/>
+        <w:pStyle w:val="Heading3"/>
         <w:spacing w:afterLines="50" w:after="120"/>
       </w:pPr>
       <w:r>
@@ -1940,7 +1782,32 @@
           <w:rFonts w:ascii="Times New Roman" w:hAnsi="Times New Roman" w:cs="Times New Roman"/>
           <w:szCs w:val="21"/>
         </w:rPr>
-        <w:t xml:space="preserve">STRIP method for </w:t>
+        <w:t>STRIP method for backdoored sample detection achieved satisfying performance in backdoor attacks with single target. For situation like backdoor attack with multiple triggers and multiple targets, the performance has dropped quite a lot. The possible reason is that the way STRIP distinguishes backdoored sample is based on entropy, and the entropy reveals the uncertainty. Since multiple target backdoor outputs have more uncertainty, it makes the entropy distribution of perturbed poisoned samples closer than that of perturbed clean samples.</w:t>
+      </w:r>
+    </w:p>
+    <w:p>
+      <w:pPr>
+        <w:pStyle w:val="Heading3"/>
+        <w:spacing w:afterLines="50" w:after="120"/>
+      </w:pPr>
+      <w:r>
+        <w:t>Reference</w:t>
+      </w:r>
+    </w:p>
+    <w:p>
+      <w:pPr>
+        <w:rPr>
+          <w:rFonts w:ascii="Times New Roman" w:hAnsi="Times New Roman" w:cs="Times New Roman"/>
+          <w:sz w:val="21"/>
+          <w:szCs w:val="21"/>
+        </w:rPr>
+      </w:pPr>
+      <w:r>
+        <w:rPr>
+          <w:rFonts w:ascii="Times New Roman" w:hAnsi="Times New Roman" w:cs="Times New Roman"/>
+          <w:szCs w:val="21"/>
+        </w:rPr>
+        <w:t xml:space="preserve">[1] Gao, </w:t>
       </w:r>
       <w:proofErr w:type="spellStart"/>
       <w:r>
@@ -1948,7 +1815,7 @@
           <w:rFonts w:ascii="Times New Roman" w:hAnsi="Times New Roman" w:cs="Times New Roman"/>
           <w:szCs w:val="21"/>
         </w:rPr>
-        <w:t>backdoored</w:t>
+        <w:t>Yansong</w:t>
       </w:r>
       <w:proofErr w:type="spellEnd"/>
       <w:r>
@@ -1956,7 +1823,7 @@
           <w:rFonts w:ascii="Times New Roman" w:hAnsi="Times New Roman" w:cs="Times New Roman"/>
           <w:szCs w:val="21"/>
         </w:rPr>
-        <w:t xml:space="preserve"> sample detection achieved satisfying performance in backdoor attacks with single target. For situation like backdoor attack with multiple triggers and multiple targets, the performance has dropped quite a lot. The possible reason is that the way STRIP distinguishes </w:t>
+        <w:t xml:space="preserve">, et al. "Strip: A </w:t>
       </w:r>
       <w:proofErr w:type="spellStart"/>
       <w:r>
@@ -1964,7 +1831,7 @@
           <w:rFonts w:ascii="Times New Roman" w:hAnsi="Times New Roman" w:cs="Times New Roman"/>
           <w:szCs w:val="21"/>
         </w:rPr>
-        <w:t>backdoored</w:t>
+        <w:t>defence</w:t>
       </w:r>
       <w:proofErr w:type="spellEnd"/>
       <w:r>
@@ -1972,82 +1839,7 @@
           <w:rFonts w:ascii="Times New Roman" w:hAnsi="Times New Roman" w:cs="Times New Roman"/>
           <w:szCs w:val="21"/>
         </w:rPr>
-        <w:t xml:space="preserve"> sample is based on entropy, and the entropy reveals the uncertainty. Since multiple target backdoor outputs have more uncertainty, it makes the entropy distribution of perturbed poisoned samples closer than that of perturbed clean samples.</w:t>
-      </w:r>
-    </w:p>
-    <w:p>
-      <w:pPr>
-        <w:pStyle w:val="3"/>
-        <w:spacing w:afterLines="50" w:after="120"/>
-      </w:pPr>
-      <w:r>
-        <w:t>Reference</w:t>
-      </w:r>
-    </w:p>
-    <w:p>
-      <w:pPr>
-        <w:rPr>
-          <w:rFonts w:ascii="Times New Roman" w:hAnsi="Times New Roman" w:cs="Times New Roman"/>
-          <w:sz w:val="21"/>
-          <w:szCs w:val="21"/>
-        </w:rPr>
-      </w:pPr>
-      <w:r>
-        <w:rPr>
-          <w:rFonts w:ascii="Times New Roman" w:hAnsi="Times New Roman" w:cs="Times New Roman"/>
-          <w:szCs w:val="21"/>
-        </w:rPr>
-        <w:t xml:space="preserve">[1] Gao, </w:t>
-      </w:r>
-      <w:proofErr w:type="spellStart"/>
-      <w:r>
-        <w:rPr>
-          <w:rFonts w:ascii="Times New Roman" w:hAnsi="Times New Roman" w:cs="Times New Roman"/>
-          <w:szCs w:val="21"/>
-        </w:rPr>
-        <w:t>Yansong</w:t>
-      </w:r>
-      <w:proofErr w:type="spellEnd"/>
-      <w:r>
-        <w:rPr>
-          <w:rFonts w:ascii="Times New Roman" w:hAnsi="Times New Roman" w:cs="Times New Roman"/>
-          <w:szCs w:val="21"/>
-        </w:rPr>
-        <w:t xml:space="preserve">, et al. "Strip: A </w:t>
-      </w:r>
-      <w:proofErr w:type="spellStart"/>
-      <w:r>
-        <w:rPr>
-          <w:rFonts w:ascii="Times New Roman" w:hAnsi="Times New Roman" w:cs="Times New Roman"/>
-          <w:szCs w:val="21"/>
-        </w:rPr>
-        <w:t>defence</w:t>
-      </w:r>
-      <w:proofErr w:type="spellEnd"/>
-      <w:r>
-        <w:rPr>
-          <w:rFonts w:ascii="Times New Roman" w:hAnsi="Times New Roman" w:cs="Times New Roman"/>
-          <w:szCs w:val="21"/>
-        </w:rPr>
-        <w:t xml:space="preserve"> against </w:t>
-      </w:r>
-      <w:proofErr w:type="spellStart"/>
-      <w:proofErr w:type="gramStart"/>
-      <w:r>
-        <w:rPr>
-          <w:rFonts w:ascii="Times New Roman" w:hAnsi="Times New Roman" w:cs="Times New Roman"/>
-          <w:szCs w:val="21"/>
-        </w:rPr>
-        <w:t>trojan</w:t>
-      </w:r>
-      <w:proofErr w:type="spellEnd"/>
-      <w:proofErr w:type="gramEnd"/>
-      <w:r>
-        <w:rPr>
-          <w:rFonts w:ascii="Times New Roman" w:hAnsi="Times New Roman" w:cs="Times New Roman"/>
-          <w:szCs w:val="21"/>
-        </w:rPr>
-        <w:t xml:space="preserve"> attacks on deep neural networks." Proceedings of the 35th Annual Computer Security Applications Conference. 2019.</w:t>
+        <w:t xml:space="preserve"> against trojan attacks on deep neural networks." Proceedings of the 35th Annual Computer Security Applications Conference. 2019.</w:t>
       </w:r>
     </w:p>
     <w:p>
@@ -2079,8 +1871,8 @@
 </file>
 
 <file path=word/numbering.xml><?xml version="1.0" encoding="utf-8"?>
-<w:numbering xmlns:wpc="http://schemas.microsoft.com/office/word/2010/wordprocessingCanvas" xmlns:mc="http://schemas.openxmlformats.org/markup-compatibility/2006" xmlns:o="urn:schemas-microsoft-com:office:office" xmlns:r="http://schemas.openxmlformats.org/officeDocument/2006/relationships" xmlns:m="http://schemas.openxmlformats.org/officeDocument/2006/math" xmlns:v="urn:schemas-microsoft-com:vml" xmlns:wp14="http://schemas.microsoft.com/office/word/2010/wordprocessingDrawing" xmlns:wp="http://schemas.openxmlformats.org/drawingml/2006/wordprocessingDrawing" xmlns:w10="urn:schemas-microsoft-com:office:word" xmlns:w="http://schemas.openxmlformats.org/wordprocessingml/2006/main" xmlns:w14="http://schemas.microsoft.com/office/word/2010/wordml" xmlns:w15="http://schemas.microsoft.com/office/word/2012/wordml" xmlns:wpg="http://schemas.microsoft.com/office/word/2010/wordprocessingGroup" xmlns:wpi="http://schemas.microsoft.com/office/word/2010/wordprocessingInk" xmlns:wne="http://schemas.microsoft.com/office/word/2006/wordml" xmlns:wps="http://schemas.microsoft.com/office/word/2010/wordprocessingShape" mc:Ignorable="w14 w15 wp14">
-  <w:abstractNum w:abstractNumId="0">
+<w:numbering xmlns:wpc="http://schemas.microsoft.com/office/word/2010/wordprocessingCanvas" xmlns:cx="http://schemas.microsoft.com/office/drawing/2014/chartex" xmlns:cx1="http://schemas.microsoft.com/office/drawing/2015/9/8/chartex" xmlns:cx2="http://schemas.microsoft.com/office/drawing/2015/10/21/chartex" xmlns:cx3="http://schemas.microsoft.com/office/drawing/2016/5/9/chartex" xmlns:cx4="http://schemas.microsoft.com/office/drawing/2016/5/10/chartex" xmlns:cx5="http://schemas.microsoft.com/office/drawing/2016/5/11/chartex" xmlns:cx6="http://schemas.microsoft.com/office/drawing/2016/5/12/chartex" xmlns:cx7="http://schemas.microsoft.com/office/drawing/2016/5/13/chartex" xmlns:cx8="http://schemas.microsoft.com/office/drawing/2016/5/14/chartex" xmlns:mc="http://schemas.openxmlformats.org/markup-compatibility/2006" xmlns:aink="http://schemas.microsoft.com/office/drawing/2016/ink" xmlns:am3d="http://schemas.microsoft.com/office/drawing/2017/model3d" xmlns:o="urn:schemas-microsoft-com:office:office" xmlns:r="http://schemas.openxmlformats.org/officeDocument/2006/relationships" xmlns:m="http://schemas.openxmlformats.org/officeDocument/2006/math" xmlns:v="urn:schemas-microsoft-com:vml" xmlns:wp14="http://schemas.microsoft.com/office/word/2010/wordprocessingDrawing" xmlns:wp="http://schemas.openxmlformats.org/drawingml/2006/wordprocessingDrawing" xmlns:w10="urn:schemas-microsoft-com:office:word" xmlns:w="http://schemas.openxmlformats.org/wordprocessingml/2006/main" xmlns:w14="http://schemas.microsoft.com/office/word/2010/wordml" xmlns:w15="http://schemas.microsoft.com/office/word/2012/wordml" xmlns:w16cex="http://schemas.microsoft.com/office/word/2018/wordml/cex" xmlns:w16cid="http://schemas.microsoft.com/office/word/2016/wordml/cid" xmlns:w16="http://schemas.microsoft.com/office/word/2018/wordml" xmlns:w16se="http://schemas.microsoft.com/office/word/2015/wordml/symex" xmlns:wpg="http://schemas.microsoft.com/office/word/2010/wordprocessingGroup" xmlns:wpi="http://schemas.microsoft.com/office/word/2010/wordprocessingInk" xmlns:wne="http://schemas.microsoft.com/office/word/2006/wordml" xmlns:wps="http://schemas.microsoft.com/office/word/2010/wordprocessingShape" mc:Ignorable="w14 w15 w16se w16cid w16 w16cex wp14">
+  <w:abstractNum w:abstractNumId="0" w15:restartNumberingAfterBreak="0">
     <w:nsid w:val="0D563F72"/>
     <w:multiLevelType w:val="hybridMultilevel"/>
     <w:tmpl w:val="59E41D3A"/>
@@ -2169,7 +1961,7 @@
       </w:pPr>
     </w:lvl>
   </w:abstractNum>
-  <w:abstractNum w:abstractNumId="1">
+  <w:abstractNum w:abstractNumId="1" w15:restartNumberingAfterBreak="0">
     <w:nsid w:val="14280324"/>
     <w:multiLevelType w:val="hybridMultilevel"/>
     <w:tmpl w:val="7AFA5518"/>
@@ -2292,7 +2084,7 @@
 </file>
 
 <file path=word/styles.xml><?xml version="1.0" encoding="utf-8"?>
-<w:styles xmlns:mc="http://schemas.openxmlformats.org/markup-compatibility/2006" xmlns:r="http://schemas.openxmlformats.org/officeDocument/2006/relationships" xmlns:w="http://schemas.openxmlformats.org/wordprocessingml/2006/main" xmlns:w14="http://schemas.microsoft.com/office/word/2010/wordml" xmlns:w15="http://schemas.microsoft.com/office/word/2012/wordml" mc:Ignorable="w14 w15">
+<w:styles xmlns:mc="http://schemas.openxmlformats.org/markup-compatibility/2006" xmlns:r="http://schemas.openxmlformats.org/officeDocument/2006/relationships" xmlns:w="http://schemas.openxmlformats.org/wordprocessingml/2006/main" xmlns:w14="http://schemas.microsoft.com/office/word/2010/wordml" xmlns:w15="http://schemas.microsoft.com/office/word/2012/wordml" xmlns:w16cex="http://schemas.microsoft.com/office/word/2018/wordml/cex" xmlns:w16cid="http://schemas.microsoft.com/office/word/2016/wordml/cid" xmlns:w16="http://schemas.microsoft.com/office/word/2018/wordml" xmlns:w16se="http://schemas.microsoft.com/office/word/2015/wordml/symex" mc:Ignorable="w14 w15 w16se w16cid w16 w16cex">
   <w:docDefaults>
     <w:rPrDefault>
       <w:rPr>
@@ -2304,7 +2096,7 @@
     </w:rPrDefault>
     <w:pPrDefault/>
   </w:docDefaults>
-  <w:latentStyles w:defLockedState="0" w:defUIPriority="99" w:defSemiHidden="0" w:defUnhideWhenUsed="0" w:defQFormat="0" w:count="371">
+  <w:latentStyles w:defLockedState="0" w:defUIPriority="99" w:defSemiHidden="0" w:defUnhideWhenUsed="0" w:defQFormat="0" w:count="376">
     <w:lsdException w:name="Normal" w:uiPriority="0" w:qFormat="1"/>
     <w:lsdException w:name="heading 1" w:uiPriority="9" w:qFormat="1"/>
     <w:lsdException w:name="heading 2" w:semiHidden="1" w:uiPriority="9" w:unhideWhenUsed="1" w:qFormat="1"/>
@@ -2410,7 +2202,6 @@
     <w:lsdException w:name="HTML Sample" w:semiHidden="1" w:unhideWhenUsed="1"/>
     <w:lsdException w:name="HTML Typewriter" w:semiHidden="1" w:unhideWhenUsed="1"/>
     <w:lsdException w:name="HTML Variable" w:semiHidden="1" w:unhideWhenUsed="1"/>
-    <w:lsdException w:name="Normal Table" w:semiHidden="1" w:unhideWhenUsed="1"/>
     <w:lsdException w:name="annotation subject" w:semiHidden="1" w:unhideWhenUsed="1"/>
     <w:lsdException w:name="No List" w:semiHidden="1" w:unhideWhenUsed="1"/>
     <w:lsdException w:name="Outline List 1" w:semiHidden="1" w:unhideWhenUsed="1"/>
@@ -2453,11 +2244,8 @@
     <w:lsdException w:name="Table Contemporary" w:semiHidden="1" w:unhideWhenUsed="1"/>
     <w:lsdException w:name="Table Elegant" w:semiHidden="1" w:unhideWhenUsed="1"/>
     <w:lsdException w:name="Table Professional" w:semiHidden="1" w:unhideWhenUsed="1"/>
-    <w:lsdException w:name="Table Subtle 1" w:semiHidden="1" w:unhideWhenUsed="1"/>
     <w:lsdException w:name="Table Subtle 2" w:semiHidden="1" w:unhideWhenUsed="1"/>
     <w:lsdException w:name="Table Web 1" w:semiHidden="1" w:unhideWhenUsed="1"/>
-    <w:lsdException w:name="Table Web 2" w:semiHidden="1" w:unhideWhenUsed="1"/>
-    <w:lsdException w:name="Table Web 3" w:semiHidden="1" w:unhideWhenUsed="1"/>
     <w:lsdException w:name="Balloon Text" w:semiHidden="1" w:unhideWhenUsed="1"/>
     <w:lsdException w:name="Table Grid" w:uiPriority="39"/>
     <w:lsdException w:name="Table Theme" w:semiHidden="1" w:unhideWhenUsed="1"/>
@@ -2676,16 +2464,21 @@
     <w:lsdException w:name="List Table 5 Dark Accent 6" w:uiPriority="50"/>
     <w:lsdException w:name="List Table 6 Colorful Accent 6" w:uiPriority="51"/>
     <w:lsdException w:name="List Table 7 Colorful Accent 6" w:uiPriority="52"/>
+    <w:lsdException w:name="Mention" w:semiHidden="1" w:unhideWhenUsed="1"/>
+    <w:lsdException w:name="Smart Hyperlink" w:semiHidden="1" w:unhideWhenUsed="1"/>
+    <w:lsdException w:name="Hashtag" w:semiHidden="1" w:unhideWhenUsed="1"/>
+    <w:lsdException w:name="Unresolved Mention" w:semiHidden="1" w:unhideWhenUsed="1"/>
+    <w:lsdException w:name="Smart Link" w:semiHidden="1" w:unhideWhenUsed="1"/>
   </w:latentStyles>
-  <w:style w:type="paragraph" w:default="1" w:styleId="a">
+  <w:style w:type="paragraph" w:default="1" w:styleId="Normal">
     <w:name w:val="Normal"/>
     <w:qFormat/>
   </w:style>
-  <w:style w:type="paragraph" w:styleId="2">
+  <w:style w:type="paragraph" w:styleId="Heading2">
     <w:name w:val="heading 2"/>
-    <w:basedOn w:val="a"/>
-    <w:next w:val="a"/>
-    <w:link w:val="2Char"/>
+    <w:basedOn w:val="Normal"/>
+    <w:next w:val="Normal"/>
+    <w:link w:val="Heading2Char"/>
     <w:uiPriority w:val="9"/>
     <w:semiHidden/>
     <w:unhideWhenUsed/>
@@ -2697,18 +2490,17 @@
       <w:outlineLvl w:val="1"/>
     </w:pPr>
     <w:rPr>
-      <w:rFonts w:eastAsia="宋体"/>
+      <w:rFonts w:eastAsia="SimSun"/>
       <w:b/>
       <w:bCs/>
     </w:rPr>
   </w:style>
-  <w:style w:type="paragraph" w:styleId="3">
+  <w:style w:type="paragraph" w:styleId="Heading3">
     <w:name w:val="heading 3"/>
-    <w:basedOn w:val="a"/>
-    <w:next w:val="a"/>
-    <w:link w:val="3Char"/>
+    <w:basedOn w:val="Normal"/>
+    <w:next w:val="Normal"/>
+    <w:link w:val="Heading3Char"/>
     <w:uiPriority w:val="9"/>
-    <w:semiHidden/>
     <w:unhideWhenUsed/>
     <w:qFormat/>
     <w:rsid w:val="00F25E72"/>
@@ -2720,7 +2512,7 @@
       <w:outlineLvl w:val="2"/>
     </w:pPr>
     <w:rPr>
-      <w:rFonts w:eastAsia="宋体"/>
+      <w:rFonts w:eastAsia="SimSun"/>
       <w:b/>
       <w:bCs/>
       <w:kern w:val="2"/>
@@ -2728,13 +2520,13 @@
       <w:szCs w:val="21"/>
     </w:rPr>
   </w:style>
-  <w:style w:type="character" w:default="1" w:styleId="a0">
+  <w:style w:type="character" w:default="1" w:styleId="DefaultParagraphFont">
     <w:name w:val="Default Paragraph Font"/>
     <w:uiPriority w:val="1"/>
     <w:semiHidden/>
     <w:unhideWhenUsed/>
   </w:style>
-  <w:style w:type="table" w:default="1" w:styleId="a1">
+  <w:style w:type="table" w:default="1" w:styleId="TableNormal">
     <w:name w:val="Normal Table"/>
     <w:uiPriority w:val="99"/>
     <w:semiHidden/>
@@ -2749,15 +2541,15 @@
       </w:tblCellMar>
     </w:tblPr>
   </w:style>
-  <w:style w:type="numbering" w:default="1" w:styleId="a2">
+  <w:style w:type="numbering" w:default="1" w:styleId="NoList">
     <w:name w:val="No List"/>
     <w:uiPriority w:val="99"/>
     <w:semiHidden/>
     <w:unhideWhenUsed/>
   </w:style>
-  <w:style w:type="paragraph" w:styleId="a3">
+  <w:style w:type="paragraph" w:styleId="ListParagraph">
     <w:name w:val="List Paragraph"/>
-    <w:basedOn w:val="a"/>
+    <w:basedOn w:val="Normal"/>
     <w:uiPriority w:val="34"/>
     <w:qFormat/>
     <w:rsid w:val="0003380B"/>
@@ -2766,28 +2558,27 @@
       <w:contextualSpacing/>
     </w:pPr>
   </w:style>
-  <w:style w:type="character" w:customStyle="1" w:styleId="2Char">
-    <w:name w:val="标题 2 Char"/>
-    <w:basedOn w:val="a0"/>
-    <w:link w:val="2"/>
+  <w:style w:type="character" w:customStyle="1" w:styleId="Heading2Char">
+    <w:name w:val="Heading 2 Char"/>
+    <w:basedOn w:val="DefaultParagraphFont"/>
+    <w:link w:val="Heading2"/>
     <w:uiPriority w:val="9"/>
     <w:semiHidden/>
     <w:rsid w:val="00F25E72"/>
     <w:rPr>
-      <w:rFonts w:eastAsia="宋体"/>
+      <w:rFonts w:eastAsia="SimSun"/>
       <w:b/>
       <w:bCs/>
     </w:rPr>
   </w:style>
-  <w:style w:type="character" w:customStyle="1" w:styleId="3Char">
-    <w:name w:val="标题 3 Char"/>
-    <w:basedOn w:val="a0"/>
-    <w:link w:val="3"/>
+  <w:style w:type="character" w:customStyle="1" w:styleId="Heading3Char">
+    <w:name w:val="Heading 3 Char"/>
+    <w:basedOn w:val="DefaultParagraphFont"/>
+    <w:link w:val="Heading3"/>
     <w:uiPriority w:val="9"/>
-    <w:semiHidden/>
     <w:rsid w:val="00F25E72"/>
     <w:rPr>
-      <w:rFonts w:eastAsia="宋体"/>
+      <w:rFonts w:eastAsia="SimSun"/>
       <w:b/>
       <w:bCs/>
       <w:kern w:val="2"/>
@@ -2795,9 +2586,9 @@
       <w:szCs w:val="21"/>
     </w:rPr>
   </w:style>
-  <w:style w:type="table" w:styleId="a4">
+  <w:style w:type="table" w:styleId="TableGrid">
     <w:name w:val="Table Grid"/>
-    <w:basedOn w:val="a1"/>
+    <w:basedOn w:val="TableNormal"/>
     <w:uiPriority w:val="39"/>
     <w:rsid w:val="00F25E72"/>
     <w:rPr>
@@ -2815,12 +2606,6 @@
         <w:insideH w:val="single" w:sz="4" w:space="0" w:color="auto"/>
         <w:insideV w:val="single" w:sz="4" w:space="0" w:color="auto"/>
       </w:tblBorders>
-      <w:tblCellMar>
-        <w:top w:w="0" w:type="dxa"/>
-        <w:left w:w="108" w:type="dxa"/>
-        <w:bottom w:w="0" w:type="dxa"/>
-        <w:right w:w="108" w:type="dxa"/>
-      </w:tblCellMar>
     </w:tblPr>
   </w:style>
 </w:styles>

</xml_diff>